<commit_message>
pre final edit on test2
</commit_message>
<xml_diff>
--- a/24-25/2st semester/progress tests/7th grade/7th progress test 2.docx
+++ b/24-25/2st semester/progress tests/7th grade/7th progress test 2.docx
@@ -1657,19 +1657,19 @@
       </w:r>
       <w:r>
         <w:rPr>
-          <w:rFonts w:asciiTheme="majorBidi" w:hAnsiTheme="majorBidi" w:cstheme="majorBidi"/>
-          <w:sz w:val="28"/>
-          <w:szCs w:val="28"/>
-        </w:rPr>
-        <w:t>I</w:t>
-      </w:r>
-      <w:r>
-        <w:rPr>
-          <w:rFonts w:asciiTheme="minorBidi" w:hAnsiTheme="minorBidi"/>
-          <w:sz w:val="24"/>
-          <w:szCs w:val="24"/>
-        </w:rPr>
-        <w:t xml:space="preserve">bn Battuta was born </w:t>
+          <w:rFonts w:asciiTheme="minorBidi" w:hAnsiTheme="minorBidi"/>
+          <w:sz w:val="24"/>
+          <w:szCs w:val="24"/>
+        </w:rPr>
+        <w:t>They</w:t>
+      </w:r>
+      <w:r>
+        <w:rPr>
+          <w:rFonts w:asciiTheme="minorBidi" w:hAnsiTheme="minorBidi"/>
+          <w:sz w:val="24"/>
+          <w:szCs w:val="24"/>
+        </w:rPr>
+        <w:t xml:space="preserve"> </w:t>
       </w:r>
       <w:r>
         <w:rPr>
@@ -1707,7 +1707,17 @@
           <w:sz w:val="24"/>
           <w:szCs w:val="24"/>
         </w:rPr>
-        <w:t xml:space="preserve">in </w:t>
+        <w:t>should</w:t>
+      </w:r>
+      <w:r>
+        <w:rPr>
+          <w:rFonts w:asciiTheme="minorBidi" w:hAnsiTheme="minorBidi"/>
+          <w:b/>
+          <w:bCs/>
+          <w:sz w:val="24"/>
+          <w:szCs w:val="24"/>
+        </w:rPr>
+        <w:t xml:space="preserve"> </w:t>
       </w:r>
       <w:r>
         <w:rPr>
@@ -1737,7 +1747,7 @@
           <w:sz w:val="24"/>
           <w:szCs w:val="24"/>
         </w:rPr>
-        <w:t>on</w:t>
+        <w:t>shouldn't</w:t>
       </w:r>
       <w:r>
         <w:rPr>
@@ -1766,14 +1776,6 @@
           <w:szCs w:val="24"/>
         </w:rPr>
         <w:t xml:space="preserve"> </w:t>
-      </w:r>
-      <w:r>
-        <w:rPr>
-          <w:rFonts w:asciiTheme="minorBidi" w:hAnsiTheme="minorBidi"/>
-          <w:sz w:val="24"/>
-          <w:szCs w:val="24"/>
-        </w:rPr>
-        <w:t>1304</w:t>
       </w:r>
       <w:r>
         <w:rPr>
@@ -1826,7 +1828,7 @@
           <w:sz w:val="24"/>
           <w:szCs w:val="24"/>
         </w:rPr>
-        <w:t>She sent an email five days</w:t>
+        <w:t>We</w:t>
       </w:r>
       <w:r>
         <w:rPr>
@@ -1872,7 +1874,7 @@
           <w:sz w:val="24"/>
           <w:szCs w:val="24"/>
         </w:rPr>
-        <w:t>ago</w:t>
+        <w:t>must</w:t>
       </w:r>
       <w:r>
         <w:rPr>
@@ -1892,7 +1894,7 @@
           <w:sz w:val="24"/>
           <w:szCs w:val="24"/>
         </w:rPr>
-        <w:t>yesterday</w:t>
+        <w:t>do</w:t>
       </w:r>
       <w:r>
         <w:rPr>
@@ -1903,6 +1905,24 @@
           <w:szCs w:val="24"/>
         </w:rPr>
         <w:t xml:space="preserve"> )</w:t>
+      </w:r>
+      <w:r>
+        <w:rPr>
+          <w:rFonts w:asciiTheme="minorBidi" w:hAnsiTheme="minorBidi"/>
+          <w:b/>
+          <w:bCs/>
+          <w:sz w:val="24"/>
+          <w:szCs w:val="24"/>
+        </w:rPr>
+        <w:t xml:space="preserve"> </w:t>
+      </w:r>
+      <w:r>
+        <w:rPr>
+          <w:rFonts w:asciiTheme="minorBidi" w:hAnsiTheme="minorBidi"/>
+          <w:sz w:val="24"/>
+          <w:szCs w:val="24"/>
+        </w:rPr>
+        <w:t>be on time for the concert</w:t>
       </w:r>
       <w:r>
         <w:rPr>
@@ -1944,10 +1964,12 @@
       <w:r>
         <w:rPr>
           <w:rFonts w:asciiTheme="minorBidi" w:hAnsiTheme="minorBidi"/>
-          <w:sz w:val="24"/>
-          <w:szCs w:val="24"/>
-        </w:rPr>
-        <w:t>The</w:t>
+          <w:b/>
+          <w:bCs/>
+          <w:sz w:val="24"/>
+          <w:szCs w:val="24"/>
+        </w:rPr>
+        <w:t xml:space="preserve">A </w:t>
       </w:r>
       <w:r>
         <w:rPr>
@@ -1977,7 +1999,7 @@
           <w:sz w:val="24"/>
           <w:szCs w:val="24"/>
         </w:rPr>
-        <w:t>ninth</w:t>
+        <w:t>builder</w:t>
       </w:r>
       <w:r>
         <w:rPr>
@@ -2007,7 +2029,7 @@
           <w:sz w:val="24"/>
           <w:szCs w:val="24"/>
         </w:rPr>
-        <w:t>nine</w:t>
+        <w:t>driver</w:t>
       </w:r>
       <w:r>
         <w:rPr>
@@ -2022,20 +2044,20 @@
       <w:r>
         <w:rPr>
           <w:rFonts w:asciiTheme="minorBidi" w:hAnsiTheme="minorBidi"/>
-          <w:b/>
-          <w:bCs/>
-          <w:sz w:val="24"/>
-          <w:szCs w:val="24"/>
-        </w:rPr>
-        <w:t xml:space="preserve"> </w:t>
-      </w:r>
-      <w:r>
-        <w:rPr>
-          <w:rFonts w:asciiTheme="minorBidi" w:hAnsiTheme="minorBidi"/>
-          <w:sz w:val="24"/>
-          <w:szCs w:val="24"/>
-        </w:rPr>
-        <w:t>of December</w:t>
+          <w:sz w:val="24"/>
+          <w:szCs w:val="24"/>
+        </w:rPr>
+        <w:t xml:space="preserve"> builds houses</w:t>
+      </w:r>
+      <w:r>
+        <w:rPr>
+          <w:rFonts w:asciiTheme="minorBidi" w:hAnsiTheme="minorBidi"/>
+          <w:b/>
+          <w:bCs/>
+          <w:sz w:val="24"/>
+          <w:szCs w:val="24"/>
+        </w:rPr>
+        <w:t xml:space="preserve"> </w:t>
       </w:r>
       <w:r>
         <w:rPr>
@@ -2070,7 +2092,48 @@
           <w:sz w:val="24"/>
           <w:szCs w:val="24"/>
         </w:rPr>
-        <w:t xml:space="preserve"> We travelled </w:t>
+        <w:t xml:space="preserve"> </w:t>
+      </w:r>
+      <w:r>
+        <w:rPr>
+          <w:rFonts w:asciiTheme="minorBidi" w:hAnsiTheme="minorBidi"/>
+          <w:sz w:val="24"/>
+          <w:szCs w:val="24"/>
+        </w:rPr>
+        <w:t xml:space="preserve">The opposite of </w:t>
+      </w:r>
+      <w:r>
+        <w:rPr>
+          <w:rFonts w:asciiTheme="minorBidi" w:hAnsiTheme="minorBidi"/>
+          <w:sz w:val="24"/>
+          <w:szCs w:val="24"/>
+          <w:u w:val="single"/>
+        </w:rPr>
+        <w:t>{unfriendly}</w:t>
+      </w:r>
+      <w:r>
+        <w:rPr>
+          <w:rFonts w:asciiTheme="minorBidi" w:hAnsiTheme="minorBidi"/>
+          <w:sz w:val="24"/>
+          <w:szCs w:val="24"/>
+        </w:rPr>
+        <w:t xml:space="preserve"> </w:t>
+      </w:r>
+      <w:r>
+        <w:rPr>
+          <w:rFonts w:asciiTheme="minorBidi" w:hAnsiTheme="minorBidi"/>
+          <w:sz w:val="24"/>
+          <w:szCs w:val="24"/>
+        </w:rPr>
+        <w:t>is</w:t>
+      </w:r>
+      <w:r>
+        <w:rPr>
+          <w:rFonts w:asciiTheme="minorBidi" w:hAnsiTheme="minorBidi"/>
+          <w:sz w:val="24"/>
+          <w:szCs w:val="24"/>
+        </w:rPr>
+        <w:t xml:space="preserve"> </w:t>
       </w:r>
       <w:r>
         <w:rPr>
@@ -2106,7 +2169,7 @@
           <w:sz w:val="24"/>
           <w:szCs w:val="24"/>
         </w:rPr>
-        <w:t>to</w:t>
+        <w:t>funny</w:t>
       </w:r>
       <w:r>
         <w:rPr>
@@ -2126,7 +2189,7 @@
           <w:sz w:val="24"/>
           <w:szCs w:val="24"/>
         </w:rPr>
-        <w:t>a</w:t>
+        <w:t>friendly</w:t>
       </w:r>
       <w:r>
         <w:rPr>
@@ -2152,7 +2215,7 @@
           <w:sz w:val="24"/>
           <w:szCs w:val="24"/>
         </w:rPr>
-        <w:t xml:space="preserve"> Australia</w:t>
+        <w:t xml:space="preserve"> </w:t>
       </w:r>
       <w:r>
         <w:rPr>
@@ -2195,7 +2258,15 @@
           <w:sz w:val="24"/>
           <w:szCs w:val="24"/>
         </w:rPr>
-        <w:t xml:space="preserve">He was </w:t>
+        <w:t>I haven't got work tomorrow. I</w:t>
+      </w:r>
+      <w:r>
+        <w:rPr>
+          <w:rFonts w:asciiTheme="minorBidi" w:hAnsiTheme="minorBidi"/>
+          <w:sz w:val="24"/>
+          <w:szCs w:val="24"/>
+        </w:rPr>
+        <w:t xml:space="preserve"> </w:t>
       </w:r>
       <w:r>
         <w:rPr>
@@ -2223,7 +2294,7 @@
           <w:sz w:val="24"/>
           <w:szCs w:val="24"/>
         </w:rPr>
-        <w:t>a</w:t>
+        <w:t>don't have to</w:t>
       </w:r>
       <w:r>
         <w:rPr>
@@ -2253,7 +2324,17 @@
           <w:sz w:val="24"/>
           <w:szCs w:val="24"/>
         </w:rPr>
-        <w:t xml:space="preserve">an </w:t>
+        <w:t>must</w:t>
+      </w:r>
+      <w:r>
+        <w:rPr>
+          <w:rFonts w:asciiTheme="minorBidi" w:hAnsiTheme="minorBidi"/>
+          <w:b/>
+          <w:bCs/>
+          <w:sz w:val="24"/>
+          <w:szCs w:val="24"/>
+        </w:rPr>
+        <w:t xml:space="preserve"> </w:t>
       </w:r>
       <w:r>
         <w:rPr>
@@ -2281,7 +2362,17 @@
           <w:sz w:val="24"/>
           <w:szCs w:val="24"/>
         </w:rPr>
-        <w:t>Greek philosopher</w:t>
+        <w:t>get up early</w:t>
+      </w:r>
+      <w:r>
+        <w:rPr>
+          <w:rFonts w:asciiTheme="minorBidi" w:hAnsiTheme="minorBidi"/>
+          <w:b/>
+          <w:bCs/>
+          <w:sz w:val="24"/>
+          <w:szCs w:val="24"/>
+        </w:rPr>
+        <w:t xml:space="preserve"> </w:t>
       </w:r>
       <w:r>
         <w:rPr>
@@ -2462,7 +2553,15 @@
           <w:sz w:val="24"/>
           <w:szCs w:val="24"/>
         </w:rPr>
-        <w:t xml:space="preserve">Omar </w:t>
+        <w:t>They didn't</w:t>
+      </w:r>
+      <w:r>
+        <w:rPr>
+          <w:rFonts w:asciiTheme="minorBidi" w:hAnsiTheme="minorBidi"/>
+          <w:sz w:val="24"/>
+          <w:szCs w:val="24"/>
+        </w:rPr>
+        <w:t xml:space="preserve"> </w:t>
       </w:r>
       <w:r>
         <w:rPr>
@@ -2492,7 +2591,7 @@
           <w:sz w:val="24"/>
           <w:szCs w:val="24"/>
         </w:rPr>
-        <w:t>watch</w:t>
+        <w:t>eat</w:t>
       </w:r>
       <w:r>
         <w:rPr>
@@ -2512,7 +2611,7 @@
           <w:sz w:val="24"/>
           <w:szCs w:val="24"/>
         </w:rPr>
-        <w:t>watched</w:t>
+        <w:t>ate</w:t>
       </w:r>
       <w:r>
         <w:rPr>
@@ -2540,7 +2639,7 @@
           <w:sz w:val="24"/>
           <w:szCs w:val="24"/>
         </w:rPr>
-        <w:t>TV yesterday</w:t>
+        <w:t>ice cream</w:t>
       </w:r>
       <w:r>
         <w:rPr>
@@ -2593,7 +2692,15 @@
           <w:sz w:val="24"/>
           <w:szCs w:val="24"/>
         </w:rPr>
-        <w:t xml:space="preserve">Salahuddin </w:t>
+        <w:t>You mustn't</w:t>
+      </w:r>
+      <w:r>
+        <w:rPr>
+          <w:rFonts w:asciiTheme="minorBidi" w:hAnsiTheme="minorBidi"/>
+          <w:sz w:val="24"/>
+          <w:szCs w:val="24"/>
+        </w:rPr>
+        <w:t xml:space="preserve"> </w:t>
       </w:r>
       <w:r>
         <w:rPr>
@@ -2621,7 +2728,7 @@
           <w:sz w:val="24"/>
           <w:szCs w:val="24"/>
         </w:rPr>
-        <w:t>was</w:t>
+        <w:t>smoke</w:t>
       </w:r>
       <w:r>
         <w:rPr>
@@ -2641,7 +2748,7 @@
           <w:sz w:val="24"/>
           <w:szCs w:val="24"/>
         </w:rPr>
-        <w:t>were</w:t>
+        <w:t>smoked</w:t>
       </w:r>
       <w:r>
         <w:rPr>
@@ -2662,24 +2769,6 @@
           <w:szCs w:val="24"/>
         </w:rPr>
         <w:t xml:space="preserve"> </w:t>
-      </w:r>
-      <w:r>
-        <w:rPr>
-          <w:rFonts w:asciiTheme="minorBidi" w:hAnsiTheme="minorBidi"/>
-          <w:b/>
-          <w:bCs/>
-          <w:sz w:val="24"/>
-          <w:szCs w:val="24"/>
-        </w:rPr>
-        <w:t xml:space="preserve"> </w:t>
-      </w:r>
-      <w:r>
-        <w:rPr>
-          <w:rFonts w:asciiTheme="minorBidi" w:hAnsiTheme="minorBidi"/>
-          <w:sz w:val="24"/>
-          <w:szCs w:val="24"/>
-        </w:rPr>
-        <w:t>born in 1137 AD</w:t>
       </w:r>
       <w:r>
         <w:rPr>
@@ -2722,7 +2811,7 @@
           <w:sz w:val="24"/>
           <w:szCs w:val="24"/>
         </w:rPr>
-        <w:t>Hadeel</w:t>
+        <w:t>When I was young, I</w:t>
       </w:r>
       <w:r>
         <w:rPr>
@@ -2750,7 +2839,7 @@
           <w:sz w:val="24"/>
           <w:szCs w:val="24"/>
         </w:rPr>
-        <w:t>gave</w:t>
+        <w:t>had to</w:t>
       </w:r>
       <w:r>
         <w:rPr>
@@ -2780,27 +2869,7 @@
           <w:sz w:val="24"/>
           <w:szCs w:val="24"/>
         </w:rPr>
-        <w:t>g</w:t>
-      </w:r>
-      <w:r>
-        <w:rPr>
-          <w:rFonts w:asciiTheme="minorBidi" w:hAnsiTheme="minorBidi"/>
-          <w:b/>
-          <w:bCs/>
-          <w:sz w:val="24"/>
-          <w:szCs w:val="24"/>
-        </w:rPr>
-        <w:t>i</w:t>
-      </w:r>
-      <w:r>
-        <w:rPr>
-          <w:rFonts w:asciiTheme="minorBidi" w:hAnsiTheme="minorBidi"/>
-          <w:b/>
-          <w:bCs/>
-          <w:sz w:val="24"/>
-          <w:szCs w:val="24"/>
-        </w:rPr>
-        <w:t>ved</w:t>
+        <w:t>have to</w:t>
       </w:r>
       <w:r>
         <w:rPr>
@@ -2828,7 +2897,7 @@
           <w:sz w:val="24"/>
           <w:szCs w:val="24"/>
         </w:rPr>
-        <w:t>some flowers to her aunt</w:t>
+        <w:t>go to primary school</w:t>
       </w:r>
       <w:r>
         <w:rPr>
@@ -2990,7 +3059,15 @@
           <w:sz w:val="24"/>
           <w:szCs w:val="24"/>
         </w:rPr>
-        <w:t xml:space="preserve"> Where did you</w:t>
+        <w:t xml:space="preserve"> </w:t>
+      </w:r>
+      <w:r>
+        <w:rPr>
+          <w:rFonts w:asciiTheme="minorBidi" w:hAnsiTheme="minorBidi"/>
+          <w:sz w:val="24"/>
+          <w:szCs w:val="24"/>
+        </w:rPr>
+        <w:t>Yousef didn't</w:t>
       </w:r>
       <w:r>
         <w:rPr>
@@ -3018,7 +3095,7 @@
           <w:sz w:val="24"/>
           <w:szCs w:val="24"/>
         </w:rPr>
-        <w:t>stayed</w:t>
+        <w:t>paint</w:t>
       </w:r>
       <w:r>
         <w:rPr>
@@ -3038,7 +3115,7 @@
           <w:sz w:val="24"/>
           <w:szCs w:val="24"/>
         </w:rPr>
-        <w:t>stay</w:t>
+        <w:t>painted</w:t>
       </w:r>
       <w:r>
         <w:rPr>
@@ -3049,6 +3126,24 @@
           <w:szCs w:val="24"/>
         </w:rPr>
         <w:t xml:space="preserve"> )</w:t>
+      </w:r>
+      <w:r>
+        <w:rPr>
+          <w:rFonts w:asciiTheme="minorBidi" w:hAnsiTheme="minorBidi"/>
+          <w:b/>
+          <w:bCs/>
+          <w:sz w:val="24"/>
+          <w:szCs w:val="24"/>
+        </w:rPr>
+        <w:t xml:space="preserve"> </w:t>
+      </w:r>
+      <w:r>
+        <w:rPr>
+          <w:rFonts w:asciiTheme="minorBidi" w:hAnsiTheme="minorBidi"/>
+          <w:sz w:val="24"/>
+          <w:szCs w:val="24"/>
+        </w:rPr>
+        <w:t>a picture</w:t>
       </w:r>
       <w:r>
         <w:rPr>
@@ -3177,23 +3272,47 @@
           <w:sz w:val="24"/>
           <w:szCs w:val="24"/>
         </w:rPr>
-        <w:t xml:space="preserve"> : …………….. </w:t>
-      </w:r>
-      <w:r>
-        <w:rPr>
-          <w:rFonts w:asciiTheme="minorBidi" w:hAnsiTheme="minorBidi"/>
-          <w:sz w:val="24"/>
-          <w:szCs w:val="24"/>
-        </w:rPr>
-        <w:t xml:space="preserve">you </w:t>
-      </w:r>
-      <w:r>
-        <w:rPr>
-          <w:rFonts w:asciiTheme="minorBidi" w:hAnsiTheme="minorBidi"/>
-          <w:sz w:val="24"/>
-          <w:szCs w:val="24"/>
-        </w:rPr>
-        <w:t>read a story last night</w:t>
+        <w:t xml:space="preserve"> : </w:t>
+      </w:r>
+      <w:r>
+        <w:rPr>
+          <w:rFonts w:asciiTheme="minorBidi" w:hAnsiTheme="minorBidi"/>
+          <w:sz w:val="24"/>
+          <w:szCs w:val="24"/>
+        </w:rPr>
+        <w:t>Why</w:t>
+      </w:r>
+      <w:r>
+        <w:rPr>
+          <w:rFonts w:asciiTheme="minorBidi" w:hAnsiTheme="minorBidi"/>
+          <w:sz w:val="24"/>
+          <w:szCs w:val="24"/>
+        </w:rPr>
+        <w:t>……………..</w:t>
+      </w:r>
+      <w:r>
+        <w:rPr>
+          <w:rFonts w:asciiTheme="minorBidi" w:hAnsiTheme="minorBidi"/>
+          <w:sz w:val="24"/>
+          <w:szCs w:val="24"/>
+        </w:rPr>
+        <w:t>you</w:t>
+      </w:r>
+      <w:r>
+        <w:rPr>
+          <w:rFonts w:asciiTheme="minorBidi" w:hAnsiTheme="minorBidi"/>
+          <w:sz w:val="24"/>
+          <w:szCs w:val="24"/>
+        </w:rPr>
+        <w:t xml:space="preserve"> </w:t>
+      </w:r>
+      <w:r>
+        <w:rPr>
+          <w:rFonts w:asciiTheme="minorBidi" w:hAnsiTheme="minorBidi"/>
+          <w:sz w:val="24"/>
+          <w:szCs w:val="24"/>
+        </w:rPr>
+        <w:t>take a photo of your family</w:t>
       </w:r>
       <w:r>
         <w:rPr>
@@ -3230,7 +3349,7 @@
           <w:sz w:val="24"/>
           <w:szCs w:val="24"/>
         </w:rPr>
-        <w:t>Did</w:t>
+        <w:t>does</w:t>
       </w:r>
       <w:r>
         <w:rPr>
@@ -3258,7 +3377,7 @@
           <w:sz w:val="24"/>
           <w:szCs w:val="24"/>
         </w:rPr>
-        <w:t>Was</w:t>
+        <w:t>do</w:t>
       </w:r>
       <w:r>
         <w:rPr>
@@ -3326,17 +3445,7 @@
           <w:sz w:val="24"/>
           <w:szCs w:val="24"/>
         </w:rPr>
-        <w:t>W</w:t>
-      </w:r>
-      <w:r>
-        <w:rPr>
-          <w:rFonts w:asciiTheme="minorBidi" w:hAnsiTheme="minorBidi"/>
-          <w:b/>
-          <w:bCs/>
-          <w:sz w:val="24"/>
-          <w:szCs w:val="24"/>
-        </w:rPr>
-        <w:t>ere</w:t>
+        <w:t>is</w:t>
       </w:r>
       <w:r>
         <w:rPr>
@@ -3375,47 +3484,31 @@
           <w:sz w:val="24"/>
           <w:szCs w:val="24"/>
         </w:rPr>
-        <w:t>Father</w:t>
-      </w:r>
-      <w:r>
-        <w:rPr>
-          <w:rFonts w:asciiTheme="minorBidi" w:hAnsiTheme="minorBidi"/>
-          <w:sz w:val="24"/>
-          <w:szCs w:val="24"/>
-        </w:rPr>
-        <w:t xml:space="preserve"> :  : </w:t>
-      </w:r>
-      <w:r>
-        <w:rPr>
-          <w:rFonts w:asciiTheme="minorBidi" w:hAnsiTheme="minorBidi"/>
-          <w:sz w:val="24"/>
-          <w:szCs w:val="24"/>
-        </w:rPr>
-        <w:t>No</w:t>
-      </w:r>
-      <w:r>
-        <w:rPr>
-          <w:rFonts w:asciiTheme="minorBidi" w:hAnsiTheme="minorBidi"/>
-          <w:sz w:val="24"/>
-          <w:szCs w:val="24"/>
-        </w:rPr>
-        <w:t xml:space="preserve"> , </w:t>
-      </w:r>
-      <w:r>
-        <w:rPr>
-          <w:rFonts w:asciiTheme="majorBidi" w:hAnsiTheme="majorBidi" w:cstheme="majorBidi"/>
-          <w:sz w:val="24"/>
-          <w:szCs w:val="24"/>
-        </w:rPr>
-        <w:t>I</w:t>
-      </w:r>
-      <w:r>
-        <w:rPr>
-          <w:rFonts w:asciiTheme="minorBidi" w:hAnsiTheme="minorBidi"/>
-          <w:sz w:val="24"/>
-          <w:szCs w:val="24"/>
-        </w:rPr>
-        <w:t xml:space="preserve"> ……………</w:t>
+        <w:t>Omar</w:t>
+      </w:r>
+      <w:r>
+        <w:rPr>
+          <w:rFonts w:asciiTheme="minorBidi" w:hAnsiTheme="minorBidi"/>
+          <w:sz w:val="24"/>
+          <w:szCs w:val="24"/>
+        </w:rPr>
+        <w:t xml:space="preserve"> :  </w:t>
+      </w:r>
+      <w:r>
+        <w:rPr>
+          <w:rFonts w:asciiTheme="minorBidi" w:hAnsiTheme="minorBidi"/>
+          <w:sz w:val="24"/>
+          <w:szCs w:val="24"/>
+        </w:rPr>
+        <w:t>We</w:t>
+      </w:r>
+      <w:r>
+        <w:rPr>
+          <w:rFonts w:asciiTheme="minorBidi" w:hAnsiTheme="minorBidi"/>
+          <w:sz w:val="24"/>
+          <w:szCs w:val="24"/>
+        </w:rPr>
+        <w:t xml:space="preserve">   ……………</w:t>
       </w:r>
       <w:r>
         <w:rPr>
@@ -3424,6 +3517,14 @@
           <w:szCs w:val="24"/>
         </w:rPr>
         <w:t>.</w:t>
+      </w:r>
+      <w:r>
+        <w:rPr>
+          <w:rFonts w:asciiTheme="minorBidi" w:hAnsiTheme="minorBidi"/>
+          <w:sz w:val="24"/>
+          <w:szCs w:val="24"/>
+        </w:rPr>
+        <w:t xml:space="preserve"> give a talk about our family</w:t>
       </w:r>
     </w:p>
     <w:p>
@@ -3452,35 +3553,63 @@
           <w:sz w:val="24"/>
           <w:szCs w:val="24"/>
         </w:rPr>
-        <w:t>didn't</w:t>
-      </w:r>
-      <w:r>
-        <w:rPr>
-          <w:rFonts w:asciiTheme="minorBidi" w:hAnsiTheme="minorBidi"/>
-          <w:b/>
-          <w:bCs/>
-          <w:sz w:val="24"/>
-          <w:szCs w:val="24"/>
-        </w:rPr>
-        <w:t xml:space="preserve">                      </w:t>
-      </w:r>
-      <w:r>
-        <w:rPr>
-          <w:rFonts w:asciiTheme="minorBidi" w:hAnsiTheme="minorBidi"/>
-          <w:sz w:val="24"/>
-          <w:szCs w:val="24"/>
-        </w:rPr>
-        <w:t xml:space="preserve">b. </w:t>
-      </w:r>
-      <w:r>
-        <w:rPr>
-          <w:rFonts w:asciiTheme="minorBidi" w:hAnsiTheme="minorBidi"/>
-          <w:b/>
-          <w:bCs/>
-          <w:sz w:val="24"/>
-          <w:szCs w:val="24"/>
-        </w:rPr>
-        <w:t>can't</w:t>
+        <w:t>have</w:t>
+      </w:r>
+      <w:r>
+        <w:rPr>
+          <w:rFonts w:asciiTheme="minorBidi" w:hAnsiTheme="minorBidi"/>
+          <w:b/>
+          <w:bCs/>
+          <w:sz w:val="24"/>
+          <w:szCs w:val="24"/>
+        </w:rPr>
+        <w:t xml:space="preserve">  </w:t>
+      </w:r>
+      <w:r>
+        <w:rPr>
+          <w:rFonts w:asciiTheme="minorBidi" w:hAnsiTheme="minorBidi"/>
+          <w:b/>
+          <w:bCs/>
+          <w:sz w:val="24"/>
+          <w:szCs w:val="24"/>
+        </w:rPr>
+        <w:t>to</w:t>
+      </w:r>
+      <w:r>
+        <w:rPr>
+          <w:rFonts w:asciiTheme="minorBidi" w:hAnsiTheme="minorBidi"/>
+          <w:b/>
+          <w:bCs/>
+          <w:sz w:val="24"/>
+          <w:szCs w:val="24"/>
+        </w:rPr>
+        <w:t xml:space="preserve">                    </w:t>
+      </w:r>
+      <w:r>
+        <w:rPr>
+          <w:rFonts w:asciiTheme="minorBidi" w:hAnsiTheme="minorBidi"/>
+          <w:sz w:val="24"/>
+          <w:szCs w:val="24"/>
+        </w:rPr>
+        <w:t>b.</w:t>
+      </w:r>
+      <w:r>
+        <w:rPr>
+          <w:rFonts w:asciiTheme="minorBidi" w:hAnsiTheme="minorBidi"/>
+          <w:b/>
+          <w:bCs/>
+          <w:sz w:val="24"/>
+          <w:szCs w:val="24"/>
+        </w:rPr>
+        <w:t xml:space="preserve"> was</w:t>
+      </w:r>
+      <w:r>
+        <w:rPr>
+          <w:rFonts w:asciiTheme="minorBidi" w:hAnsiTheme="minorBidi"/>
+          <w:sz w:val="24"/>
+          <w:szCs w:val="24"/>
+        </w:rPr>
+        <w:t xml:space="preserve"> </w:t>
       </w:r>
       <w:r>
         <w:rPr>
@@ -3520,22 +3649,6 @@
           <w:sz w:val="24"/>
           <w:szCs w:val="24"/>
         </w:rPr>
-        <w:t xml:space="preserve">  </w:t>
-      </w:r>
-      <w:r>
-        <w:rPr>
-          <w:rFonts w:asciiTheme="minorBidi" w:hAnsiTheme="minorBidi"/>
-          <w:sz w:val="24"/>
-          <w:szCs w:val="24"/>
-        </w:rPr>
-        <w:t xml:space="preserve"> </w:t>
-      </w:r>
-      <w:r>
-        <w:rPr>
-          <w:rFonts w:asciiTheme="minorBidi" w:hAnsiTheme="minorBidi"/>
-          <w:sz w:val="24"/>
-          <w:szCs w:val="24"/>
-        </w:rPr>
         <w:t xml:space="preserve"> </w:t>
       </w:r>
       <w:r>
@@ -3564,17 +3677,7 @@
           <w:sz w:val="24"/>
           <w:szCs w:val="24"/>
         </w:rPr>
-        <w:t xml:space="preserve"> </w:t>
-      </w:r>
-      <w:r>
-        <w:rPr>
-          <w:rFonts w:asciiTheme="minorBidi" w:hAnsiTheme="minorBidi"/>
-          <w:b/>
-          <w:bCs/>
-          <w:sz w:val="24"/>
-          <w:szCs w:val="24"/>
-        </w:rPr>
-        <w:t>am</w:t>
+        <w:t xml:space="preserve"> am </w:t>
       </w:r>
     </w:p>
     <w:p>
@@ -3603,31 +3706,31 @@
           <w:sz w:val="24"/>
           <w:szCs w:val="24"/>
         </w:rPr>
-        <w:t>Omar</w:t>
-      </w:r>
-      <w:r>
-        <w:rPr>
-          <w:rFonts w:asciiTheme="minorBidi" w:hAnsiTheme="minorBidi"/>
-          <w:sz w:val="24"/>
-          <w:szCs w:val="24"/>
-        </w:rPr>
-        <w:t xml:space="preserve">…………….. </w:t>
-      </w:r>
-      <w:r>
-        <w:rPr>
-          <w:rFonts w:asciiTheme="minorBidi" w:hAnsiTheme="minorBidi"/>
-          <w:sz w:val="24"/>
-          <w:szCs w:val="24"/>
-        </w:rPr>
-        <w:t>did you travel</w:t>
-      </w:r>
-      <w:r>
-        <w:rPr>
-          <w:rFonts w:asciiTheme="minorBidi" w:hAnsiTheme="minorBidi"/>
-          <w:sz w:val="24"/>
-          <w:szCs w:val="24"/>
-        </w:rPr>
-        <w:t>.</w:t>
+        <w:t>Samer</w:t>
+      </w:r>
+      <w:r>
+        <w:rPr>
+          <w:rFonts w:asciiTheme="minorBidi" w:hAnsiTheme="minorBidi"/>
+          <w:sz w:val="24"/>
+          <w:szCs w:val="24"/>
+        </w:rPr>
+        <w:t xml:space="preserve"> Did you</w:t>
+      </w:r>
+      <w:r>
+        <w:rPr>
+          <w:rFonts w:asciiTheme="minorBidi" w:hAnsiTheme="minorBidi"/>
+          <w:sz w:val="24"/>
+          <w:szCs w:val="24"/>
+        </w:rPr>
+        <w:t>……………...</w:t>
+      </w:r>
+      <w:r>
+        <w:rPr>
+          <w:rFonts w:asciiTheme="minorBidi" w:hAnsiTheme="minorBidi"/>
+          <w:sz w:val="24"/>
+          <w:szCs w:val="24"/>
+        </w:rPr>
+        <w:t xml:space="preserve"> study English when you were at school</w:t>
       </w:r>
     </w:p>
     <w:p>
@@ -3657,12 +3760,20 @@
       <w:r>
         <w:rPr>
           <w:rFonts w:asciiTheme="minorBidi" w:hAnsiTheme="minorBidi"/>
-          <w:b/>
-          <w:bCs/>
-          <w:sz w:val="24"/>
-          <w:szCs w:val="24"/>
-        </w:rPr>
-        <w:t>Where</w:t>
+          <w:sz w:val="24"/>
+          <w:szCs w:val="24"/>
+        </w:rPr>
+        <w:t xml:space="preserve"> </w:t>
+      </w:r>
+      <w:r>
+        <w:rPr>
+          <w:rFonts w:asciiTheme="minorBidi" w:hAnsiTheme="minorBidi"/>
+          <w:b/>
+          <w:bCs/>
+          <w:sz w:val="24"/>
+          <w:szCs w:val="24"/>
+        </w:rPr>
+        <w:t>had to</w:t>
       </w:r>
       <w:r>
         <w:rPr>
@@ -3696,17 +3807,7 @@
           <w:sz w:val="24"/>
           <w:szCs w:val="24"/>
         </w:rPr>
-        <w:t>D</w:t>
-      </w:r>
-      <w:r>
-        <w:rPr>
-          <w:rFonts w:asciiTheme="minorBidi" w:hAnsiTheme="minorBidi"/>
-          <w:b/>
-          <w:bCs/>
-          <w:sz w:val="24"/>
-          <w:szCs w:val="24"/>
-        </w:rPr>
-        <w:t>o</w:t>
+        <w:t>have to</w:t>
       </w:r>
       <w:r>
         <w:rPr>
@@ -3732,14 +3833,6 @@
           <w:sz w:val="24"/>
           <w:szCs w:val="24"/>
         </w:rPr>
-        <w:t xml:space="preserve">    </w:t>
-      </w:r>
-      <w:r>
-        <w:rPr>
-          <w:rFonts w:asciiTheme="minorBidi" w:hAnsiTheme="minorBidi"/>
-          <w:sz w:val="24"/>
-          <w:szCs w:val="24"/>
-        </w:rPr>
         <w:t xml:space="preserve">   </w:t>
       </w:r>
       <w:r>
@@ -3748,31 +3841,7 @@
           <w:sz w:val="24"/>
           <w:szCs w:val="24"/>
         </w:rPr>
-        <w:t xml:space="preserve"> </w:t>
-      </w:r>
-      <w:r>
-        <w:rPr>
-          <w:rFonts w:asciiTheme="minorBidi" w:hAnsiTheme="minorBidi"/>
-          <w:sz w:val="24"/>
-          <w:szCs w:val="24"/>
-        </w:rPr>
-        <w:t xml:space="preserve">   </w:t>
-      </w:r>
-      <w:r>
-        <w:rPr>
-          <w:rFonts w:asciiTheme="minorBidi" w:hAnsiTheme="minorBidi"/>
-          <w:sz w:val="24"/>
-          <w:szCs w:val="24"/>
-        </w:rPr>
-        <w:t xml:space="preserve"> </w:t>
-      </w:r>
-      <w:r>
-        <w:rPr>
-          <w:rFonts w:asciiTheme="minorBidi" w:hAnsiTheme="minorBidi"/>
-          <w:sz w:val="24"/>
-          <w:szCs w:val="24"/>
-        </w:rPr>
-        <w:t xml:space="preserve"> c. </w:t>
+        <w:t xml:space="preserve">c. </w:t>
       </w:r>
       <w:r>
         <w:rPr>
@@ -3795,27 +3864,39 @@
         <w:spacing w:after="0" w:line="276" w:lineRule="auto"/>
         <w:rPr>
           <w:rFonts w:asciiTheme="minorBidi" w:hAnsiTheme="minorBidi"/>
-          <w:sz w:val="24"/>
-          <w:szCs w:val="24"/>
-        </w:rPr>
-      </w:pPr>
-      <w:r>
-        <w:rPr>
-          <w:rFonts w:asciiTheme="minorBidi" w:hAnsiTheme="minorBidi"/>
-          <w:b/>
-          <w:bCs/>
-          <w:sz w:val="24"/>
-          <w:szCs w:val="24"/>
-        </w:rPr>
-        <w:t xml:space="preserve">Ahmed : </w:t>
-      </w:r>
-      <w:r>
-        <w:rPr>
-          <w:rFonts w:asciiTheme="minorBidi" w:hAnsiTheme="minorBidi"/>
-          <w:sz w:val="24"/>
-          <w:szCs w:val="24"/>
-        </w:rPr>
-        <w:t>I travelled to Aleppo</w:t>
+          <w:b/>
+          <w:bCs/>
+          <w:sz w:val="24"/>
+          <w:szCs w:val="24"/>
+        </w:rPr>
+      </w:pPr>
+      <w:r>
+        <w:rPr>
+          <w:rFonts w:asciiTheme="minorBidi" w:hAnsiTheme="minorBidi"/>
+          <w:b/>
+          <w:bCs/>
+          <w:sz w:val="24"/>
+          <w:szCs w:val="24"/>
+        </w:rPr>
+        <w:t>Omar</w:t>
+      </w:r>
+      <w:r>
+        <w:rPr>
+          <w:rFonts w:asciiTheme="minorBidi" w:hAnsiTheme="minorBidi"/>
+          <w:b/>
+          <w:bCs/>
+          <w:sz w:val="24"/>
+          <w:szCs w:val="24"/>
+        </w:rPr>
+        <w:t xml:space="preserve"> : </w:t>
+      </w:r>
+      <w:r>
+        <w:rPr>
+          <w:rFonts w:asciiTheme="minorBidi" w:hAnsiTheme="minorBidi"/>
+          <w:sz w:val="24"/>
+          <w:szCs w:val="24"/>
+        </w:rPr>
+        <w:t>Yes, I did</w:t>
       </w:r>
       <w:r>
         <w:rPr>
@@ -3847,18 +3928,46 @@
       <w:r>
         <w:rPr>
           <w:rFonts w:asciiTheme="minorBidi" w:hAnsiTheme="minorBidi"/>
-          <w:sz w:val="24"/>
-          <w:szCs w:val="24"/>
-        </w:rPr>
-        <w:t xml:space="preserve">………….. </w:t>
-      </w:r>
-      <w:r>
-        <w:rPr>
-          <w:rFonts w:asciiTheme="minorBidi" w:hAnsiTheme="minorBidi"/>
-          <w:sz w:val="24"/>
-          <w:szCs w:val="24"/>
-        </w:rPr>
-        <w:t>did you stay</w:t>
+          <w:b/>
+          <w:bCs/>
+          <w:sz w:val="24"/>
+          <w:szCs w:val="24"/>
+        </w:rPr>
+        <w:t>Omar</w:t>
+      </w:r>
+      <w:r>
+        <w:rPr>
+          <w:rFonts w:asciiTheme="minorBidi" w:hAnsiTheme="minorBidi"/>
+          <w:b/>
+          <w:bCs/>
+          <w:sz w:val="24"/>
+          <w:szCs w:val="24"/>
+        </w:rPr>
+        <w:t xml:space="preserve">: </w:t>
+      </w:r>
+      <w:r>
+        <w:rPr>
+          <w:rFonts w:asciiTheme="minorBidi" w:hAnsiTheme="minorBidi"/>
+          <w:sz w:val="24"/>
+          <w:szCs w:val="24"/>
+        </w:rPr>
+        <w:t>…………..</w:t>
+      </w:r>
+      <w:r>
+        <w:rPr>
+          <w:rFonts w:asciiTheme="minorBidi" w:hAnsiTheme="minorBidi"/>
+          <w:sz w:val="24"/>
+          <w:szCs w:val="24"/>
+        </w:rPr>
+        <w:t xml:space="preserve"> the ancient Romans </w:t>
+      </w:r>
+      <w:r>
+        <w:rPr>
+          <w:rFonts w:asciiTheme="minorBidi" w:hAnsiTheme="minorBidi"/>
+          <w:sz w:val="24"/>
+          <w:szCs w:val="24"/>
+        </w:rPr>
+        <w:t>have to pay taxes</w:t>
       </w:r>
       <w:r>
         <w:rPr>
@@ -3899,7 +4008,7 @@
           <w:sz w:val="24"/>
           <w:szCs w:val="24"/>
         </w:rPr>
-        <w:t>Where</w:t>
+        <w:t>Have</w:t>
       </w:r>
       <w:r>
         <w:rPr>
@@ -3927,7 +4036,7 @@
           <w:sz w:val="24"/>
           <w:szCs w:val="24"/>
         </w:rPr>
-        <w:t>What</w:t>
+        <w:t>Did</w:t>
       </w:r>
       <w:r>
         <w:rPr>
@@ -4769,7 +4878,23 @@
           <w:sz w:val="24"/>
           <w:szCs w:val="24"/>
         </w:rPr>
-        <w:t xml:space="preserve"> stayed for a week </w:t>
+        <w:t xml:space="preserve"> </w:t>
+      </w:r>
+      <w:r>
+        <w:rPr>
+          <w:rFonts w:ascii="Arial" w:hAnsi="Arial" w:cs="Arial"/>
+          <w:sz w:val="24"/>
+          <w:szCs w:val="24"/>
+        </w:rPr>
+        <w:t>had to study English at school</w:t>
+      </w:r>
+      <w:r>
+        <w:rPr>
+          <w:rFonts w:ascii="Arial" w:hAnsi="Arial" w:cs="Arial"/>
+          <w:sz w:val="24"/>
+          <w:szCs w:val="24"/>
+        </w:rPr>
+        <w:t xml:space="preserve"> </w:t>
       </w:r>
       <w:r>
         <w:rPr>
@@ -4875,7 +5000,7 @@
           <w:sz w:val="24"/>
           <w:szCs w:val="24"/>
         </w:rPr>
-        <w:t xml:space="preserve">Yes , </w:t>
+        <w:t xml:space="preserve">Yes, </w:t>
       </w:r>
       <w:r>
         <w:rPr>
@@ -4891,15 +5016,7 @@
           <w:sz w:val="24"/>
           <w:szCs w:val="24"/>
         </w:rPr>
-        <w:t xml:space="preserve"> </w:t>
-      </w:r>
-      <w:r>
-        <w:rPr>
-          <w:rFonts w:ascii="Arial" w:hAnsi="Arial" w:cs="Arial"/>
-          <w:sz w:val="24"/>
-          <w:szCs w:val="24"/>
-        </w:rPr>
-        <w:t>studied Arabic yesterday</w:t>
+        <w:t xml:space="preserve"> have to wake up every Sunday</w:t>
       </w:r>
       <w:r>
         <w:rPr>
@@ -4991,35 +5108,11 @@
       </w:r>
       <w:r>
         <w:rPr>
-          <w:rFonts w:asciiTheme="majorBidi" w:hAnsiTheme="majorBidi" w:cstheme="majorBidi"/>
-          <w:sz w:val="24"/>
-          <w:szCs w:val="24"/>
-        </w:rPr>
-        <w:t xml:space="preserve">I </w:t>
-      </w:r>
-      <w:r>
-        <w:rPr>
-          <w:rFonts w:asciiTheme="minorBidi" w:hAnsiTheme="minorBidi"/>
-          <w:sz w:val="24"/>
-          <w:szCs w:val="24"/>
-        </w:rPr>
-        <w:t>travel</w:t>
-      </w:r>
-      <w:r>
-        <w:rPr>
-          <w:rFonts w:asciiTheme="minorBidi" w:hAnsiTheme="minorBidi"/>
-          <w:sz w:val="24"/>
-          <w:szCs w:val="24"/>
-        </w:rPr>
-        <w:t>l</w:t>
-      </w:r>
-      <w:r>
-        <w:rPr>
-          <w:rFonts w:asciiTheme="minorBidi" w:hAnsiTheme="minorBidi"/>
-          <w:sz w:val="24"/>
-          <w:szCs w:val="24"/>
-        </w:rPr>
-        <w:t>ed to Aleppo</w:t>
+          <w:rFonts w:ascii="Arial" w:hAnsi="Arial" w:cs="Arial"/>
+          <w:sz w:val="24"/>
+          <w:szCs w:val="24"/>
+        </w:rPr>
+        <w:t>I went to Aleppo Yesterday</w:t>
       </w:r>
       <w:r>
         <w:rPr>
@@ -5181,7 +5274,15 @@
           <w:sz w:val="24"/>
           <w:szCs w:val="24"/>
         </w:rPr>
-        <w:t>When were you born</w:t>
+        <w:t>W</w:t>
+      </w:r>
+      <w:r>
+        <w:rPr>
+          <w:rFonts w:ascii="Arial" w:hAnsi="Arial" w:cs="Arial"/>
+          <w:sz w:val="24"/>
+          <w:szCs w:val="24"/>
+        </w:rPr>
+        <w:t>hat do you have to do at school</w:t>
       </w:r>
       <w:r>
         <w:rPr>
@@ -6986,6 +7087,92 @@
     </w:lvl>
   </w:abstractNum>
   <w:abstractNum w:abstractNumId="7" w15:restartNumberingAfterBreak="0">
+    <w:nsid w:val="2B2A1758"/>
+    <w:multiLevelType w:val="hybridMultilevel"/>
+    <w:tmpl w:val="8F88EE2A"/>
+    <w:lvl w:ilvl="0" w:tplc="0409000F">
+      <w:start w:val="1"/>
+      <w:numFmt w:val="decimal"/>
+      <w:lvlText w:val="%1."/>
+      <w:lvlJc w:val="left"/>
+      <w:pPr>
+        <w:ind w:left="1440" w:hanging="360"/>
+      </w:pPr>
+    </w:lvl>
+    <w:lvl w:ilvl="1" w:tplc="04090019" w:tentative="1">
+      <w:start w:val="1"/>
+      <w:numFmt w:val="lowerLetter"/>
+      <w:lvlText w:val="%2."/>
+      <w:lvlJc w:val="left"/>
+      <w:pPr>
+        <w:ind w:left="2160" w:hanging="360"/>
+      </w:pPr>
+    </w:lvl>
+    <w:lvl w:ilvl="2" w:tplc="0409001B" w:tentative="1">
+      <w:start w:val="1"/>
+      <w:numFmt w:val="lowerRoman"/>
+      <w:lvlText w:val="%3."/>
+      <w:lvlJc w:val="right"/>
+      <w:pPr>
+        <w:ind w:left="2880" w:hanging="180"/>
+      </w:pPr>
+    </w:lvl>
+    <w:lvl w:ilvl="3" w:tplc="0409000F" w:tentative="1">
+      <w:start w:val="1"/>
+      <w:numFmt w:val="decimal"/>
+      <w:lvlText w:val="%4."/>
+      <w:lvlJc w:val="left"/>
+      <w:pPr>
+        <w:ind w:left="3600" w:hanging="360"/>
+      </w:pPr>
+    </w:lvl>
+    <w:lvl w:ilvl="4" w:tplc="04090019" w:tentative="1">
+      <w:start w:val="1"/>
+      <w:numFmt w:val="lowerLetter"/>
+      <w:lvlText w:val="%5."/>
+      <w:lvlJc w:val="left"/>
+      <w:pPr>
+        <w:ind w:left="4320" w:hanging="360"/>
+      </w:pPr>
+    </w:lvl>
+    <w:lvl w:ilvl="5" w:tplc="0409001B" w:tentative="1">
+      <w:start w:val="1"/>
+      <w:numFmt w:val="lowerRoman"/>
+      <w:lvlText w:val="%6."/>
+      <w:lvlJc w:val="right"/>
+      <w:pPr>
+        <w:ind w:left="5040" w:hanging="180"/>
+      </w:pPr>
+    </w:lvl>
+    <w:lvl w:ilvl="6" w:tplc="0409000F" w:tentative="1">
+      <w:start w:val="1"/>
+      <w:numFmt w:val="decimal"/>
+      <w:lvlText w:val="%7."/>
+      <w:lvlJc w:val="left"/>
+      <w:pPr>
+        <w:ind w:left="5760" w:hanging="360"/>
+      </w:pPr>
+    </w:lvl>
+    <w:lvl w:ilvl="7" w:tplc="04090019" w:tentative="1">
+      <w:start w:val="1"/>
+      <w:numFmt w:val="lowerLetter"/>
+      <w:lvlText w:val="%8."/>
+      <w:lvlJc w:val="left"/>
+      <w:pPr>
+        <w:ind w:left="6480" w:hanging="360"/>
+      </w:pPr>
+    </w:lvl>
+    <w:lvl w:ilvl="8" w:tplc="0409001B" w:tentative="1">
+      <w:start w:val="1"/>
+      <w:numFmt w:val="lowerRoman"/>
+      <w:lvlText w:val="%9."/>
+      <w:lvlJc w:val="right"/>
+      <w:pPr>
+        <w:ind w:left="7200" w:hanging="180"/>
+      </w:pPr>
+    </w:lvl>
+  </w:abstractNum>
+  <w:abstractNum w:abstractNumId="8" w15:restartNumberingAfterBreak="0">
     <w:nsid w:val="2C207260"/>
     <w:multiLevelType w:val="hybridMultilevel"/>
     <w:tmpl w:val="A432B9F0"/>
@@ -7076,7 +7263,7 @@
       </w:pPr>
     </w:lvl>
   </w:abstractNum>
-  <w:abstractNum w:abstractNumId="8" w15:restartNumberingAfterBreak="0">
+  <w:abstractNum w:abstractNumId="9" w15:restartNumberingAfterBreak="0">
     <w:nsid w:val="3543091C"/>
     <w:multiLevelType w:val="hybridMultilevel"/>
     <w:tmpl w:val="E07A6348"/>
@@ -7165,7 +7352,7 @@
       </w:pPr>
     </w:lvl>
   </w:abstractNum>
-  <w:abstractNum w:abstractNumId="9" w15:restartNumberingAfterBreak="0">
+  <w:abstractNum w:abstractNumId="10" w15:restartNumberingAfterBreak="0">
     <w:nsid w:val="3C857A50"/>
     <w:multiLevelType w:val="hybridMultilevel"/>
     <w:tmpl w:val="AB1E0D94"/>
@@ -7254,7 +7441,7 @@
       </w:pPr>
     </w:lvl>
   </w:abstractNum>
-  <w:abstractNum w:abstractNumId="10" w15:restartNumberingAfterBreak="0">
+  <w:abstractNum w:abstractNumId="11" w15:restartNumberingAfterBreak="0">
     <w:nsid w:val="44FC3041"/>
     <w:multiLevelType w:val="hybridMultilevel"/>
     <w:tmpl w:val="07349482"/>
@@ -7343,7 +7530,7 @@
       </w:pPr>
     </w:lvl>
   </w:abstractNum>
-  <w:abstractNum w:abstractNumId="11" w15:restartNumberingAfterBreak="0">
+  <w:abstractNum w:abstractNumId="12" w15:restartNumberingAfterBreak="0">
     <w:nsid w:val="4EB95119"/>
     <w:multiLevelType w:val="hybridMultilevel"/>
     <w:tmpl w:val="1FECF676"/>
@@ -7434,7 +7621,7 @@
       </w:pPr>
     </w:lvl>
   </w:abstractNum>
-  <w:abstractNum w:abstractNumId="12" w15:restartNumberingAfterBreak="0">
+  <w:abstractNum w:abstractNumId="13" w15:restartNumberingAfterBreak="0">
     <w:nsid w:val="55BF5760"/>
     <w:multiLevelType w:val="hybridMultilevel"/>
     <w:tmpl w:val="F798032A"/>
@@ -7549,7 +7736,7 @@
       </w:rPr>
     </w:lvl>
   </w:abstractNum>
-  <w:abstractNum w:abstractNumId="13" w15:restartNumberingAfterBreak="0">
+  <w:abstractNum w:abstractNumId="14" w15:restartNumberingAfterBreak="0">
     <w:nsid w:val="5BD0153D"/>
     <w:multiLevelType w:val="hybridMultilevel"/>
     <w:tmpl w:val="05C82D1C"/>
@@ -7662,7 +7849,7 @@
       </w:rPr>
     </w:lvl>
   </w:abstractNum>
-  <w:abstractNum w:abstractNumId="14" w15:restartNumberingAfterBreak="0">
+  <w:abstractNum w:abstractNumId="15" w15:restartNumberingAfterBreak="0">
     <w:nsid w:val="5ED4382C"/>
     <w:multiLevelType w:val="hybridMultilevel"/>
     <w:tmpl w:val="81EE2046"/>
@@ -7775,7 +7962,7 @@
       </w:rPr>
     </w:lvl>
   </w:abstractNum>
-  <w:abstractNum w:abstractNumId="15" w15:restartNumberingAfterBreak="0">
+  <w:abstractNum w:abstractNumId="16" w15:restartNumberingAfterBreak="0">
     <w:nsid w:val="62383DF6"/>
     <w:multiLevelType w:val="hybridMultilevel"/>
     <w:tmpl w:val="8A987DB2"/>
@@ -7866,7 +8053,7 @@
       </w:pPr>
     </w:lvl>
   </w:abstractNum>
-  <w:abstractNum w:abstractNumId="16" w15:restartNumberingAfterBreak="0">
+  <w:abstractNum w:abstractNumId="17" w15:restartNumberingAfterBreak="0">
     <w:nsid w:val="65913692"/>
     <w:multiLevelType w:val="hybridMultilevel"/>
     <w:tmpl w:val="7D661632"/>
@@ -7979,7 +8166,7 @@
       </w:rPr>
     </w:lvl>
   </w:abstractNum>
-  <w:abstractNum w:abstractNumId="17" w15:restartNumberingAfterBreak="0">
+  <w:abstractNum w:abstractNumId="18" w15:restartNumberingAfterBreak="0">
     <w:nsid w:val="6E591F72"/>
     <w:multiLevelType w:val="hybridMultilevel"/>
     <w:tmpl w:val="EA72AF0C"/>
@@ -8069,7 +8256,7 @@
       </w:pPr>
     </w:lvl>
   </w:abstractNum>
-  <w:abstractNum w:abstractNumId="18" w15:restartNumberingAfterBreak="0">
+  <w:abstractNum w:abstractNumId="19" w15:restartNumberingAfterBreak="0">
     <w:nsid w:val="70345854"/>
     <w:multiLevelType w:val="hybridMultilevel"/>
     <w:tmpl w:val="17B495B2"/>
@@ -8158,7 +8345,7 @@
       </w:pPr>
     </w:lvl>
   </w:abstractNum>
-  <w:abstractNum w:abstractNumId="19" w15:restartNumberingAfterBreak="0">
+  <w:abstractNum w:abstractNumId="20" w15:restartNumberingAfterBreak="0">
     <w:nsid w:val="71F04190"/>
     <w:multiLevelType w:val="hybridMultilevel"/>
     <w:tmpl w:val="8B7A6B38"/>
@@ -8247,7 +8434,7 @@
       </w:pPr>
     </w:lvl>
   </w:abstractNum>
-  <w:abstractNum w:abstractNumId="20" w15:restartNumberingAfterBreak="0">
+  <w:abstractNum w:abstractNumId="21" w15:restartNumberingAfterBreak="0">
     <w:nsid w:val="7509389A"/>
     <w:multiLevelType w:val="hybridMultilevel"/>
     <w:tmpl w:val="66FC4BDC"/>
@@ -8338,7 +8525,7 @@
       </w:pPr>
     </w:lvl>
   </w:abstractNum>
-  <w:abstractNum w:abstractNumId="21" w15:restartNumberingAfterBreak="0">
+  <w:abstractNum w:abstractNumId="22" w15:restartNumberingAfterBreak="0">
     <w:nsid w:val="77136EC0"/>
     <w:multiLevelType w:val="hybridMultilevel"/>
     <w:tmpl w:val="07941C34"/>
@@ -8428,7 +8615,7 @@
       </w:pPr>
     </w:lvl>
   </w:abstractNum>
-  <w:abstractNum w:abstractNumId="22" w15:restartNumberingAfterBreak="0">
+  <w:abstractNum w:abstractNumId="23" w15:restartNumberingAfterBreak="0">
     <w:nsid w:val="78256595"/>
     <w:multiLevelType w:val="hybridMultilevel"/>
     <w:tmpl w:val="8D8E0EA2"/>
@@ -8542,13 +8729,13 @@
     </w:lvl>
   </w:abstractNum>
   <w:num w:numId="1">
-    <w:abstractNumId w:val="21"/>
+    <w:abstractNumId w:val="22"/>
   </w:num>
   <w:num w:numId="2">
     <w:abstractNumId w:val="2"/>
   </w:num>
   <w:num w:numId="3">
-    <w:abstractNumId w:val="16"/>
+    <w:abstractNumId w:val="17"/>
   </w:num>
   <w:num w:numId="4">
     <w:abstractNumId w:val="5"/>
@@ -8560,55 +8747,58 @@
     <w:abstractNumId w:val="3"/>
   </w:num>
   <w:num w:numId="7">
+    <w:abstractNumId w:val="15"/>
+  </w:num>
+  <w:num w:numId="8">
     <w:abstractNumId w:val="14"/>
   </w:num>
-  <w:num w:numId="8">
-    <w:abstractNumId w:val="13"/>
-  </w:num>
   <w:num w:numId="9">
-    <w:abstractNumId w:val="7"/>
+    <w:abstractNumId w:val="8"/>
   </w:num>
   <w:num w:numId="10">
     <w:abstractNumId w:val="6"/>
   </w:num>
   <w:num w:numId="11">
-    <w:abstractNumId w:val="15"/>
+    <w:abstractNumId w:val="16"/>
   </w:num>
   <w:num w:numId="12">
+    <w:abstractNumId w:val="12"/>
+  </w:num>
+  <w:num w:numId="13">
+    <w:abstractNumId w:val="21"/>
+  </w:num>
+  <w:num w:numId="14">
+    <w:abstractNumId w:val="20"/>
+  </w:num>
+  <w:num w:numId="15">
+    <w:abstractNumId w:val="9"/>
+  </w:num>
+  <w:num w:numId="16">
+    <w:abstractNumId w:val="19"/>
+  </w:num>
+  <w:num w:numId="17">
+    <w:abstractNumId w:val="23"/>
+  </w:num>
+  <w:num w:numId="18">
     <w:abstractNumId w:val="11"/>
   </w:num>
-  <w:num w:numId="13">
-    <w:abstractNumId w:val="20"/>
-  </w:num>
-  <w:num w:numId="14">
-    <w:abstractNumId w:val="19"/>
-  </w:num>
-  <w:num w:numId="15">
-    <w:abstractNumId w:val="8"/>
-  </w:num>
-  <w:num w:numId="16">
+  <w:num w:numId="19">
     <w:abstractNumId w:val="18"/>
-  </w:num>
-  <w:num w:numId="17">
-    <w:abstractNumId w:val="22"/>
-  </w:num>
-  <w:num w:numId="18">
-    <w:abstractNumId w:val="10"/>
-  </w:num>
-  <w:num w:numId="19">
-    <w:abstractNumId w:val="17"/>
   </w:num>
   <w:num w:numId="20">
     <w:abstractNumId w:val="4"/>
   </w:num>
   <w:num w:numId="21">
-    <w:abstractNumId w:val="9"/>
+    <w:abstractNumId w:val="10"/>
   </w:num>
   <w:num w:numId="22">
     <w:abstractNumId w:val="0"/>
   </w:num>
   <w:num w:numId="23">
-    <w:abstractNumId w:val="12"/>
+    <w:abstractNumId w:val="13"/>
+  </w:num>
+  <w:num w:numId="24">
+    <w:abstractNumId w:val="7"/>
   </w:num>
 </w:numbering>
 </file>

</xml_diff>